<commit_message>
added SRA 'НИД' and course work (example && work)
</commit_message>
<xml_diff>
--- a/course 3/Визуальные среды программирования/report/labs_1_Valentuycevich3312.docx
+++ b/course 3/Визуальные среды программирования/report/labs_1_Valentuycevich3312.docx
@@ -689,7 +689,7 @@
         <w:pStyle w:val="a7"/>
         <w:numPr>
           <w:ilvl w:val="0"/>
-          <w:numId w:val="2"/>
+          <w:numId w:val="4"/>
         </w:numPr>
         <w:tabs>
           <w:tab w:val="left" w:pos="1100"/>
@@ -701,13 +701,10 @@
         </w:rPr>
       </w:pPr>
       <w:r>
-        <w:t>1.</w:t>
-      </w:r>
-      <w:r>
         <w:rPr>
           <w:sz w:val="20"/>
         </w:rPr>
-        <w:t xml:space="preserve"> </w:t>
+        <w:t xml:space="preserve">Задание 1. </w:t>
       </w:r>
       <w:r>
         <w:rPr>
@@ -731,151 +728,13 @@
     </w:p>
     <w:p>
       <w:pPr>
-        <w:pStyle w:val="a7"/>
-        <w:numPr>
-          <w:ilvl w:val="0"/>
-          <w:numId w:val="2"/>
-        </w:numPr>
         <w:tabs>
-          <w:tab w:val="left" w:pos="1099"/>
           <w:tab w:val="left" w:pos="1100"/>
+          <w:tab w:val="left" w:pos="1101"/>
         </w:tabs>
-        <w:spacing w:line="229" w:lineRule="exact"/>
+        <w:ind w:left="720" w:right="593" w:firstLine="0"/>
         <w:rPr>
           <w:sz w:val="20"/>
-        </w:rPr>
-      </w:pPr>
-      <w:r>
-        <w:rPr>
-          <w:sz w:val="20"/>
-        </w:rPr>
-        <w:t>Сохраните</w:t>
-      </w:r>
-      <w:r>
-        <w:rPr>
-          <w:spacing w:val="2"/>
-          <w:sz w:val="20"/>
-        </w:rPr>
-        <w:t xml:space="preserve"> </w:t>
-      </w:r>
-      <w:r>
-        <w:rPr>
-          <w:sz w:val="20"/>
-        </w:rPr>
-        <w:t>проект</w:t>
-      </w:r>
-    </w:p>
-    <w:p>
-      <w:pPr>
-        <w:pStyle w:val="a7"/>
-        <w:numPr>
-          <w:ilvl w:val="0"/>
-          <w:numId w:val="2"/>
-        </w:numPr>
-        <w:tabs>
-          <w:tab w:val="left" w:pos="1099"/>
-          <w:tab w:val="left" w:pos="1100"/>
-        </w:tabs>
-        <w:spacing w:before="1"/>
-        <w:ind w:left="1099" w:right="565"/>
-        <w:rPr>
-          <w:sz w:val="20"/>
-        </w:rPr>
-      </w:pPr>
-      <w:r>
-        <w:rPr>
-          <w:sz w:val="20"/>
-        </w:rPr>
-        <w:t xml:space="preserve">Запустите проект на выполнение. Если результаты вас </w:t>
-      </w:r>
-      <w:proofErr w:type="spellStart"/>
-      <w:r>
-        <w:rPr>
-          <w:sz w:val="20"/>
-        </w:rPr>
-        <w:t>удовлетво</w:t>
-      </w:r>
-      <w:proofErr w:type="spellEnd"/>
-      <w:r>
-        <w:rPr>
-          <w:sz w:val="20"/>
-        </w:rPr>
-        <w:t xml:space="preserve">- </w:t>
-      </w:r>
-      <w:proofErr w:type="spellStart"/>
-      <w:r>
-        <w:rPr>
-          <w:sz w:val="20"/>
-        </w:rPr>
-        <w:t>ряют</w:t>
-      </w:r>
-      <w:proofErr w:type="spellEnd"/>
-      <w:r>
-        <w:rPr>
-          <w:sz w:val="20"/>
-        </w:rPr>
-        <w:t>, перейдите к пункту</w:t>
-      </w:r>
-      <w:r>
-        <w:rPr>
-          <w:spacing w:val="-5"/>
-          <w:sz w:val="20"/>
-        </w:rPr>
-        <w:t xml:space="preserve"> </w:t>
-      </w:r>
-      <w:r>
-        <w:rPr>
-          <w:sz w:val="20"/>
-        </w:rPr>
-        <w:t>1</w:t>
-      </w:r>
-    </w:p>
-    <w:p>
-      <w:pPr>
-        <w:pStyle w:val="a7"/>
-        <w:numPr>
-          <w:ilvl w:val="0"/>
-          <w:numId w:val="2"/>
-        </w:numPr>
-        <w:tabs>
-          <w:tab w:val="left" w:pos="1099"/>
-          <w:tab w:val="left" w:pos="1100"/>
-        </w:tabs>
-        <w:spacing w:before="1"/>
-        <w:rPr>
-          <w:sz w:val="20"/>
-        </w:rPr>
-      </w:pPr>
-      <w:r>
-        <w:rPr>
-          <w:sz w:val="20"/>
-        </w:rPr>
-        <w:t>Исправьте ошибки в проекте. Вернитесь к пункту</w:t>
-      </w:r>
-      <w:r>
-        <w:rPr>
-          <w:spacing w:val="-18"/>
-          <w:sz w:val="20"/>
-        </w:rPr>
-        <w:t xml:space="preserve"> </w:t>
-      </w:r>
-      <w:r>
-        <w:rPr>
-          <w:sz w:val="20"/>
-        </w:rPr>
-        <w:t>2</w:t>
-      </w:r>
-    </w:p>
-    <w:p>
-      <w:pPr>
-        <w:tabs>
-          <w:tab w:val="left" w:pos="1099"/>
-          <w:tab w:val="left" w:pos="1100"/>
-        </w:tabs>
-        <w:spacing w:before="1"/>
-        <w:rPr>
-          <w:sz w:val="20"/>
-          <w:lang w:val="en-US"/>
         </w:rPr>
       </w:pPr>
     </w:p>
@@ -1506,6 +1365,68 @@
         <w:t xml:space="preserve"> }</w:t>
       </w:r>
     </w:p>
+    <w:p>
+      <w:pPr>
+        <w:pStyle w:val="a9"/>
+        <w:tabs>
+          <w:tab w:val="left" w:pos="4003"/>
+        </w:tabs>
+        <w:ind w:left="391" w:right="619" w:firstLine="477"/>
+      </w:pPr>
+      <w:r>
+        <w:t>Задание 2.</w:t>
+      </w:r>
+      <w:r>
+        <w:t xml:space="preserve"> </w:t>
+      </w:r>
+      <w:r>
+        <w:t xml:space="preserve"> </w:t>
+      </w:r>
+      <w:proofErr w:type="gramStart"/>
+      <w:r>
+        <w:t xml:space="preserve">Создайте </w:t>
+      </w:r>
+      <w:r>
+        <w:rPr>
+          <w:spacing w:val="16"/>
+        </w:rPr>
+        <w:t xml:space="preserve"> </w:t>
+      </w:r>
+      <w:r>
+        <w:t>проект</w:t>
+      </w:r>
+      <w:proofErr w:type="gramEnd"/>
+      <w:r>
+        <w:t xml:space="preserve"> </w:t>
+      </w:r>
+      <w:r>
+        <w:rPr>
+          <w:spacing w:val="19"/>
+        </w:rPr>
+        <w:t xml:space="preserve"> </w:t>
+      </w:r>
+      <w:r>
+        <w:t xml:space="preserve">«Калькулятор» по описанию, приведенному в пунктах 3.1-3.8 </w:t>
+      </w:r>
+      <w:r>
+        <w:lastRenderedPageBreak/>
+        <w:t>книги</w:t>
+      </w:r>
+      <w:r>
+        <w:rPr>
+          <w:spacing w:val="-2"/>
+        </w:rPr>
+        <w:t xml:space="preserve"> </w:t>
+      </w:r>
+      <w:r>
+        <w:t>[1].</w:t>
+      </w:r>
+    </w:p>
+    <w:p>
+      <w:pPr>
+        <w:pStyle w:val="a8"/>
+      </w:pPr>
+    </w:p>
     <w:sectPr>
       <w:pgSz w:w="11906" w:h="16838"/>
       <w:pgMar w:top="1134" w:right="850" w:bottom="1134" w:left="1701" w:header="708" w:footer="680" w:gutter="0"/>
@@ -1569,6 +1490,96 @@
 <file path=word/numbering.xml><?xml version="1.0" encoding="utf-8"?>
 <w:numbering xmlns:wpc="http://schemas.microsoft.com/office/word/2010/wordprocessingCanvas" xmlns:cx="http://schemas.microsoft.com/office/drawing/2014/chartex" xmlns:cx1="http://schemas.microsoft.com/office/drawing/2015/9/8/chartex" xmlns:cx2="http://schemas.microsoft.com/office/drawing/2015/10/21/chartex" xmlns:cx3="http://schemas.microsoft.com/office/drawing/2016/5/9/chartex" xmlns:cx4="http://schemas.microsoft.com/office/drawing/2016/5/10/chartex" xmlns:cx5="http://schemas.microsoft.com/office/drawing/2016/5/11/chartex" xmlns:cx6="http://schemas.microsoft.com/office/drawing/2016/5/12/chartex" xmlns:cx7="http://schemas.microsoft.com/office/drawing/2016/5/13/chartex" xmlns:cx8="http://schemas.microsoft.com/office/drawing/2016/5/14/chartex" xmlns:mc="http://schemas.openxmlformats.org/markup-compatibility/2006" xmlns:aink="http://schemas.microsoft.com/office/drawing/2016/ink" xmlns:am3d="http://schemas.microsoft.com/office/drawing/2017/model3d" xmlns:o="urn:schemas-microsoft-com:office:office" xmlns:oel="http://schemas.microsoft.com/office/2019/extlst" xmlns:r="http://schemas.openxmlformats.org/officeDocument/2006/relationships" xmlns:m="http://schemas.openxmlformats.org/officeDocument/2006/math" xmlns:v="urn:schemas-microsoft-com:vml" xmlns:wp14="http://schemas.microsoft.com/office/word/2010/wordprocessingDrawing" xmlns:wp="http://schemas.openxmlformats.org/drawingml/2006/wordprocessingDrawing" xmlns:w10="urn:schemas-microsoft-com:office:word" xmlns:w="http://schemas.openxmlformats.org/wordprocessingml/2006/main" xmlns:w14="http://schemas.microsoft.com/office/word/2010/wordml" xmlns:w15="http://schemas.microsoft.com/office/word/2012/wordml" xmlns:w16cex="http://schemas.microsoft.com/office/word/2018/wordml/cex" xmlns:w16cid="http://schemas.microsoft.com/office/word/2016/wordml/cid" xmlns:w16="http://schemas.microsoft.com/office/word/2018/wordml" xmlns:w16du="http://schemas.microsoft.com/office/word/2023/wordml/word16du" xmlns:w16sdtdh="http://schemas.microsoft.com/office/word/2020/wordml/sdtdatahash" xmlns:w16sdtfl="http://schemas.microsoft.com/office/word/2024/wordml/sdtformatlock" xmlns:w16se="http://schemas.microsoft.com/office/word/2015/wordml/symex" xmlns:wpg="http://schemas.microsoft.com/office/word/2010/wordprocessingGroup" xmlns:wpi="http://schemas.microsoft.com/office/word/2010/wordprocessingInk" xmlns:wne="http://schemas.microsoft.com/office/word/2006/wordml" xmlns:wps="http://schemas.microsoft.com/office/word/2010/wordprocessingShape" mc:Ignorable="w14 w15 w16se w16cid w16 w16cex w16sdtdh w16sdtfl w16du wp14">
   <w:abstractNum w:abstractNumId="0" w15:restartNumberingAfterBreak="0">
+    <w:nsid w:val="03D95502"/>
+    <w:multiLevelType w:val="hybridMultilevel"/>
+    <w:tmpl w:val="89F6190A"/>
+    <w:lvl w:ilvl="0" w:tplc="EE06E5CC">
+      <w:start w:val="1"/>
+      <w:numFmt w:val="decimal"/>
+      <w:lvlText w:val="%1."/>
+      <w:lvlJc w:val="left"/>
+      <w:pPr>
+        <w:ind w:left="1080" w:hanging="360"/>
+      </w:pPr>
+      <w:rPr>
+        <w:rFonts w:hint="default"/>
+        <w:sz w:val="24"/>
+      </w:rPr>
+    </w:lvl>
+    <w:lvl w:ilvl="1" w:tplc="04190019" w:tentative="1">
+      <w:start w:val="1"/>
+      <w:numFmt w:val="lowerLetter"/>
+      <w:lvlText w:val="%2."/>
+      <w:lvlJc w:val="left"/>
+      <w:pPr>
+        <w:ind w:left="1800" w:hanging="360"/>
+      </w:pPr>
+    </w:lvl>
+    <w:lvl w:ilvl="2" w:tplc="0419001B" w:tentative="1">
+      <w:start w:val="1"/>
+      <w:numFmt w:val="lowerRoman"/>
+      <w:lvlText w:val="%3."/>
+      <w:lvlJc w:val="right"/>
+      <w:pPr>
+        <w:ind w:left="2520" w:hanging="180"/>
+      </w:pPr>
+    </w:lvl>
+    <w:lvl w:ilvl="3" w:tplc="0419000F" w:tentative="1">
+      <w:start w:val="1"/>
+      <w:numFmt w:val="decimal"/>
+      <w:lvlText w:val="%4."/>
+      <w:lvlJc w:val="left"/>
+      <w:pPr>
+        <w:ind w:left="3240" w:hanging="360"/>
+      </w:pPr>
+    </w:lvl>
+    <w:lvl w:ilvl="4" w:tplc="04190019" w:tentative="1">
+      <w:start w:val="1"/>
+      <w:numFmt w:val="lowerLetter"/>
+      <w:lvlText w:val="%5."/>
+      <w:lvlJc w:val="left"/>
+      <w:pPr>
+        <w:ind w:left="3960" w:hanging="360"/>
+      </w:pPr>
+    </w:lvl>
+    <w:lvl w:ilvl="5" w:tplc="0419001B" w:tentative="1">
+      <w:start w:val="1"/>
+      <w:numFmt w:val="lowerRoman"/>
+      <w:lvlText w:val="%6."/>
+      <w:lvlJc w:val="right"/>
+      <w:pPr>
+        <w:ind w:left="4680" w:hanging="180"/>
+      </w:pPr>
+    </w:lvl>
+    <w:lvl w:ilvl="6" w:tplc="0419000F" w:tentative="1">
+      <w:start w:val="1"/>
+      <w:numFmt w:val="decimal"/>
+      <w:lvlText w:val="%7."/>
+      <w:lvlJc w:val="left"/>
+      <w:pPr>
+        <w:ind w:left="5400" w:hanging="360"/>
+      </w:pPr>
+    </w:lvl>
+    <w:lvl w:ilvl="7" w:tplc="04190019" w:tentative="1">
+      <w:start w:val="1"/>
+      <w:numFmt w:val="lowerLetter"/>
+      <w:lvlText w:val="%8."/>
+      <w:lvlJc w:val="left"/>
+      <w:pPr>
+        <w:ind w:left="6120" w:hanging="360"/>
+      </w:pPr>
+    </w:lvl>
+    <w:lvl w:ilvl="8" w:tplc="0419001B" w:tentative="1">
+      <w:start w:val="1"/>
+      <w:numFmt w:val="lowerRoman"/>
+      <w:lvlText w:val="%9."/>
+      <w:lvlJc w:val="right"/>
+      <w:pPr>
+        <w:ind w:left="6840" w:hanging="180"/>
+      </w:pPr>
+    </w:lvl>
+  </w:abstractNum>
+  <w:abstractNum w:abstractNumId="1" w15:restartNumberingAfterBreak="0">
     <w:nsid w:val="2FAD3ADC"/>
     <w:multiLevelType w:val="multilevel"/>
     <w:tmpl w:val="A0240E0A"/>
@@ -1684,7 +1695,7 @@
       </w:pPr>
     </w:lvl>
   </w:abstractNum>
-  <w:abstractNum w:abstractNumId="1" w15:restartNumberingAfterBreak="0">
+  <w:abstractNum w:abstractNumId="2" w15:restartNumberingAfterBreak="0">
     <w:nsid w:val="4B1A7357"/>
     <w:multiLevelType w:val="hybridMultilevel"/>
     <w:tmpl w:val="38EC1280"/>
@@ -1780,7 +1791,7 @@
       </w:pPr>
     </w:lvl>
   </w:abstractNum>
-  <w:abstractNum w:abstractNumId="2" w15:restartNumberingAfterBreak="0">
+  <w:abstractNum w:abstractNumId="3" w15:restartNumberingAfterBreak="0">
     <w:nsid w:val="70E83960"/>
     <w:multiLevelType w:val="hybridMultilevel"/>
     <w:tmpl w:val="A74E04C0"/>
@@ -1904,7 +1915,7 @@
     </w:lvl>
   </w:abstractNum>
   <w:num w:numId="1" w16cid:durableId="1432120123">
-    <w:abstractNumId w:val="0"/>
+    <w:abstractNumId w:val="1"/>
     <w:lvlOverride w:ilvl="0">
       <w:startOverride w:val="1"/>
     </w:lvlOverride>
@@ -1934,10 +1945,13 @@
     </w:lvlOverride>
   </w:num>
   <w:num w:numId="2" w16cid:durableId="344093597">
+    <w:abstractNumId w:val="3"/>
+  </w:num>
+  <w:num w:numId="3" w16cid:durableId="112210803">
     <w:abstractNumId w:val="2"/>
   </w:num>
-  <w:num w:numId="3" w16cid:durableId="112210803">
-    <w:abstractNumId w:val="1"/>
+  <w:num w:numId="4" w16cid:durableId="645865236">
+    <w:abstractNumId w:val="0"/>
   </w:num>
 </w:numbering>
 </file>
@@ -2026,7 +2040,7 @@
     <w:lsdException w:name="Closing" w:semiHidden="1" w:unhideWhenUsed="1"/>
     <w:lsdException w:name="Signature" w:semiHidden="1" w:unhideWhenUsed="1"/>
     <w:lsdException w:name="Default Paragraph Font" w:semiHidden="1" w:uiPriority="1" w:unhideWhenUsed="1"/>
-    <w:lsdException w:name="Body Text" w:semiHidden="1" w:unhideWhenUsed="1"/>
+    <w:lsdException w:name="Body Text" w:semiHidden="1" w:uiPriority="1" w:unhideWhenUsed="1" w:qFormat="1"/>
     <w:lsdException w:name="Body Text Indent" w:semiHidden="1" w:unhideWhenUsed="1"/>
     <w:lsdException w:name="List Continue" w:semiHidden="1" w:unhideWhenUsed="1"/>
     <w:lsdException w:name="List Continue 2" w:semiHidden="1" w:unhideWhenUsed="1"/>
@@ -2623,6 +2637,53 @@
       <w:lang w:val="en-US"/>
     </w:rPr>
   </w:style>
+  <w:style w:type="paragraph" w:styleId="a8">
+    <w:name w:val="No Spacing"/>
+    <w:uiPriority w:val="1"/>
+    <w:qFormat/>
+    <w:rsid w:val="000C47FE"/>
+    <w:pPr>
+      <w:spacing w:after="0" w:line="240" w:lineRule="auto"/>
+      <w:ind w:firstLine="720"/>
+    </w:pPr>
+    <w:rPr>
+      <w:rFonts w:ascii="Times New Roman" w:eastAsia="Times New Roman" w:hAnsi="Times New Roman" w:cs="Times New Roman"/>
+      <w:sz w:val="24"/>
+      <w:szCs w:val="20"/>
+      <w:lang w:eastAsia="ru-RU"/>
+    </w:rPr>
+  </w:style>
+  <w:style w:type="paragraph" w:styleId="a9">
+    <w:name w:val="Body Text"/>
+    <w:basedOn w:val="a"/>
+    <w:link w:val="aa"/>
+    <w:uiPriority w:val="1"/>
+    <w:qFormat/>
+    <w:rsid w:val="000C47FE"/>
+    <w:pPr>
+      <w:widowControl w:val="0"/>
+      <w:autoSpaceDE w:val="0"/>
+      <w:autoSpaceDN w:val="0"/>
+      <w:spacing w:line="240" w:lineRule="auto"/>
+      <w:ind w:firstLine="0"/>
+    </w:pPr>
+    <w:rPr>
+      <w:sz w:val="20"/>
+      <w:lang w:eastAsia="en-US"/>
+    </w:rPr>
+  </w:style>
+  <w:style w:type="character" w:customStyle="1" w:styleId="aa">
+    <w:name w:val="Основной текст Знак"/>
+    <w:basedOn w:val="a0"/>
+    <w:link w:val="a9"/>
+    <w:uiPriority w:val="1"/>
+    <w:rsid w:val="000C47FE"/>
+    <w:rPr>
+      <w:rFonts w:ascii="Times New Roman" w:eastAsia="Times New Roman" w:hAnsi="Times New Roman" w:cs="Times New Roman"/>
+      <w:sz w:val="20"/>
+      <w:szCs w:val="20"/>
+    </w:rPr>
+  </w:style>
 </w:styles>
 </file>
 

</xml_diff>